<commit_message>
change name of cooking process
</commit_message>
<xml_diff>
--- a/Cooking Website/Client Cooking Website.docx
+++ b/Cooking Website/Client Cooking Website.docx
@@ -80,15 +80,7 @@
         </w:numPr>
       </w:pPr>
       <w:r>
-        <w:t xml:space="preserve">What are some requirements of your site? What must exist on the site? Menus, examples of work, contact information, </w:t>
-      </w:r>
-      <w:proofErr w:type="spellStart"/>
-      <w:r>
-        <w:t>etc</w:t>
-      </w:r>
-      <w:proofErr w:type="spellEnd"/>
-      <w:r>
-        <w:t>…</w:t>
+        <w:t>What are some requirements of your site? What must exist on the site? Menus, examples of work, contact information, etc…</w:t>
       </w:r>
     </w:p>
     <w:p>
@@ -174,11 +166,9 @@
       <w:r>
         <w:t>Cooking websites</w:t>
       </w:r>
-      <w:proofErr w:type="gramStart"/>
       <w:r>
         <w:t>..</w:t>
       </w:r>
-      <w:proofErr w:type="gramEnd"/>
     </w:p>
     <w:p>
       <w:pPr>
@@ -235,13 +225,13 @@
         </w:numPr>
       </w:pPr>
       <w:r>
-        <w:t xml:space="preserve">(Definitely add </w:t>
-      </w:r>
-      <w:proofErr w:type="spellStart"/>
-      <w:r>
-        <w:t>a</w:t>
-      </w:r>
-      <w:proofErr w:type="spellEnd"/>
+        <w:t>(Definitely add a</w:t>
+      </w:r>
+      <w:r>
+        <w:t>n</w:t>
+      </w:r>
+      <w:bookmarkStart w:id="0" w:name="_GoBack"/>
+      <w:bookmarkEnd w:id="0"/>
       <w:r>
         <w:t xml:space="preserve"> easy dinner/meal section)</w:t>
       </w:r>
@@ -522,8 +512,6 @@
           <w:numId w:val="5"/>
         </w:numPr>
       </w:pPr>
-      <w:bookmarkStart w:id="0" w:name="_GoBack"/>
-      <w:bookmarkEnd w:id="0"/>
     </w:p>
     <w:sectPr>
       <w:pgSz w:w="12240" w:h="15840"/>

</xml_diff>